<commit_message>
Removed JIRA 1255 from release notes
</commit_message>
<xml_diff>
--- a/doc/release/HPC DME Release Notes 1.23.0.docx
+++ b/doc/release/HPC DME Release Notes 1.23.0.docx
@@ -1771,21 +1771,7 @@
                 <w:sz w:val="28"/>
                 <w:szCs w:val="28"/>
               </w:rPr>
-              <w:t xml:space="preserve"> </w:t>
-            </w:r>
-            <w:r>
-              <w:rPr>
-                <w:sz w:val="28"/>
-                <w:szCs w:val="28"/>
-              </w:rPr>
-              <w:t>for list of collections and list of objects</w:t>
-            </w:r>
-            <w:r>
-              <w:rPr>
-                <w:sz w:val="28"/>
-                <w:szCs w:val="28"/>
-              </w:rPr>
-              <w:t>. For details, refer to section 5.4</w:t>
+              <w:t xml:space="preserve"> for list of collections and list of objects. For details, refer to section 5.4</w:t>
             </w:r>
             <w:r>
               <w:rPr>
@@ -1930,6 +1916,18 @@
               </w:rPr>
               <w:t xml:space="preserve">the </w:t>
             </w:r>
+            <w:hyperlink r:id="rId7" w:history="1">
+              <w:r>
+                <w:rPr>
+                  <w:rStyle w:val="Hyperlink"/>
+                  <w:rFonts w:cstheme="minorHAnsi"/>
+                  <w:bCs/>
+                  <w:sz w:val="28"/>
+                  <w:szCs w:val="28"/>
+                </w:rPr>
+                <w:t>Viewing Download Status</w:t>
+              </w:r>
+            </w:hyperlink>
             <w:r>
               <w:rPr>
                 <w:rFonts w:cstheme="minorHAnsi"/>
@@ -1937,16 +1935,15 @@
                 <w:sz w:val="28"/>
                 <w:szCs w:val="28"/>
               </w:rPr>
-              <w:fldChar w:fldCharType="begin"/>
-            </w:r>
-            <w:r>
-              <w:rPr>
-                <w:rFonts w:cstheme="minorHAnsi"/>
+              <w:t xml:space="preserve"> </w:t>
+            </w:r>
+            <w:r>
+              <w:rPr>
                 <w:bCs/>
                 <w:sz w:val="28"/>
                 <w:szCs w:val="28"/>
               </w:rPr>
-              <w:instrText>HYPERLINK "https://wiki.nci.nih.gov/display/DMEdoc/Viewing+Download+Status"</w:instrText>
+              <w:t>p</w:t>
             </w:r>
             <w:r>
               <w:rPr>
@@ -1955,59 +1952,6 @@
                 <w:sz w:val="28"/>
                 <w:szCs w:val="28"/>
               </w:rPr>
-            </w:r>
-            <w:r>
-              <w:rPr>
-                <w:rFonts w:cstheme="minorHAnsi"/>
-                <w:bCs/>
-                <w:sz w:val="28"/>
-                <w:szCs w:val="28"/>
-              </w:rPr>
-              <w:fldChar w:fldCharType="separate"/>
-            </w:r>
-            <w:r>
-              <w:rPr>
-                <w:rStyle w:val="Hyperlink"/>
-                <w:rFonts w:cstheme="minorHAnsi"/>
-                <w:bCs/>
-                <w:sz w:val="28"/>
-                <w:szCs w:val="28"/>
-              </w:rPr>
-              <w:t>Viewing Download Status</w:t>
-            </w:r>
-            <w:r>
-              <w:rPr>
-                <w:rFonts w:cstheme="minorHAnsi"/>
-                <w:bCs/>
-                <w:sz w:val="28"/>
-                <w:szCs w:val="28"/>
-              </w:rPr>
-              <w:fldChar w:fldCharType="end"/>
-            </w:r>
-            <w:r>
-              <w:rPr>
-                <w:rFonts w:cstheme="minorHAnsi"/>
-                <w:bCs/>
-                <w:sz w:val="28"/>
-                <w:szCs w:val="28"/>
-              </w:rPr>
-              <w:t xml:space="preserve"> </w:t>
-            </w:r>
-            <w:r>
-              <w:rPr>
-                <w:bCs/>
-                <w:sz w:val="28"/>
-                <w:szCs w:val="28"/>
-              </w:rPr>
-              <w:t>p</w:t>
-            </w:r>
-            <w:r>
-              <w:rPr>
-                <w:rFonts w:cstheme="minorHAnsi"/>
-                <w:bCs/>
-                <w:sz w:val="28"/>
-                <w:szCs w:val="28"/>
-              </w:rPr>
               <w:t>age.</w:t>
             </w:r>
           </w:p>
@@ -2076,7 +2020,7 @@
               </w:rPr>
               <w:t xml:space="preserve"> through the web application GUI.  This will be available as an additional option in the Register Bulk Data menu. For additional information, refer to </w:t>
             </w:r>
-            <w:hyperlink r:id="rId7" w:history="1">
+            <w:hyperlink r:id="rId8" w:history="1">
               <w:r>
                 <w:rPr>
                   <w:rStyle w:val="Hyperlink"/>
@@ -2130,7 +2074,7 @@
               </w:rPr>
               <w:t xml:space="preserve">Presently only mandatory metadata names are is displayed. For additional information, refer to </w:t>
             </w:r>
-            <w:hyperlink r:id="rId8" w:history="1">
+            <w:hyperlink r:id="rId9" w:history="1">
               <w:r>
                 <w:rPr>
                   <w:rStyle w:val="Hyperlink"/>
@@ -2149,7 +2093,7 @@
               </w:rPr>
               <w:t xml:space="preserve"> and </w:t>
             </w:r>
-            <w:hyperlink r:id="rId9" w:history="1">
+            <w:hyperlink r:id="rId10" w:history="1">
               <w:r>
                 <w:rPr>
                   <w:rStyle w:val="Hyperlink"/>
@@ -2272,811 +2216,821 @@
                 <w:szCs w:val="28"/>
               </w:rPr>
             </w:pPr>
+            <w:r>
+              <w:rPr>
+                <w:rFonts w:cstheme="minorHAnsi"/>
+                <w:color w:val="000000"/>
+                <w:sz w:val="28"/>
+                <w:szCs w:val="28"/>
+                <w:u w:val="single"/>
+              </w:rPr>
+              <w:t>HPCDAMAMGM-12</w:t>
+            </w:r>
+            <w:r>
+              <w:rPr>
+                <w:rFonts w:cstheme="minorHAnsi"/>
+                <w:color w:val="000000"/>
+                <w:sz w:val="28"/>
+                <w:szCs w:val="28"/>
+                <w:u w:val="single"/>
+              </w:rPr>
+              <w:t>04</w:t>
+            </w:r>
+            <w:r>
+              <w:rPr>
+                <w:rFonts w:cstheme="minorHAnsi"/>
+                <w:color w:val="000000"/>
+                <w:sz w:val="28"/>
+                <w:szCs w:val="28"/>
+              </w:rPr>
+              <w:t xml:space="preserve">: </w:t>
+            </w:r>
+            <w:r>
+              <w:rPr>
+                <w:rFonts w:cstheme="minorHAnsi"/>
+                <w:color w:val="000000"/>
+                <w:sz w:val="28"/>
+                <w:szCs w:val="28"/>
+              </w:rPr>
+              <w:t xml:space="preserve">Added URL in the usage </w:t>
+            </w:r>
+            <w:r>
+              <w:rPr>
+                <w:rFonts w:cstheme="minorHAnsi"/>
+                <w:color w:val="000000"/>
+                <w:sz w:val="28"/>
+                <w:szCs w:val="28"/>
+              </w:rPr>
+              <w:t>information</w:t>
+            </w:r>
+            <w:r>
+              <w:rPr>
+                <w:rFonts w:cstheme="minorHAnsi"/>
+                <w:color w:val="000000"/>
+                <w:sz w:val="28"/>
+                <w:szCs w:val="28"/>
+              </w:rPr>
+              <w:t xml:space="preserve"> of a CLU command to provide </w:t>
+            </w:r>
+            <w:r>
+              <w:rPr>
+                <w:rFonts w:cstheme="minorHAnsi"/>
+                <w:color w:val="000000"/>
+                <w:sz w:val="28"/>
+                <w:szCs w:val="28"/>
+              </w:rPr>
+              <w:t xml:space="preserve">a pointer to </w:t>
+            </w:r>
+            <w:r>
+              <w:rPr>
+                <w:rFonts w:cstheme="minorHAnsi"/>
+                <w:color w:val="000000"/>
+                <w:sz w:val="28"/>
+                <w:szCs w:val="28"/>
+              </w:rPr>
+              <w:t>detailed information. This URL will point to the</w:t>
+            </w:r>
+            <w:r>
+              <w:rPr>
+                <w:sz w:val="28"/>
+                <w:szCs w:val="28"/>
+              </w:rPr>
+              <w:t xml:space="preserve"> corresponding DME User Guide wiki page and will b</w:t>
+            </w:r>
+            <w:r>
+              <w:rPr>
+                <w:sz w:val="28"/>
+                <w:szCs w:val="28"/>
+              </w:rPr>
+              <w:t>e present at the end</w:t>
+            </w:r>
+            <w:r>
+              <w:rPr>
+                <w:sz w:val="28"/>
+                <w:szCs w:val="28"/>
+              </w:rPr>
+              <w:t xml:space="preserve"> of the usage info</w:t>
+            </w:r>
+            <w:r>
+              <w:rPr>
+                <w:sz w:val="28"/>
+                <w:szCs w:val="28"/>
+              </w:rPr>
+              <w:t>rmation that is displayed</w:t>
+            </w:r>
+            <w:r>
+              <w:rPr>
+                <w:sz w:val="28"/>
+                <w:szCs w:val="28"/>
+              </w:rPr>
+              <w:t xml:space="preserve"> when the user types the name of the </w:t>
+            </w:r>
+            <w:r>
+              <w:rPr>
+                <w:sz w:val="28"/>
+                <w:szCs w:val="28"/>
+              </w:rPr>
+              <w:t>CLU</w:t>
+            </w:r>
+            <w:r>
+              <w:rPr>
+                <w:sz w:val="28"/>
+                <w:szCs w:val="28"/>
+              </w:rPr>
+              <w:t xml:space="preserve"> command.</w:t>
+            </w:r>
+          </w:p>
+          <w:p>
+            <w:pPr>
+              <w:rPr>
+                <w:rFonts w:cstheme="minorHAnsi"/>
+                <w:color w:val="000000"/>
+                <w:sz w:val="28"/>
+                <w:szCs w:val="28"/>
+              </w:rPr>
+            </w:pPr>
+          </w:p>
+          <w:p>
+            <w:r>
+              <w:rPr>
+                <w:rFonts w:cstheme="minorHAnsi"/>
+                <w:color w:val="000000"/>
+                <w:sz w:val="28"/>
+                <w:szCs w:val="28"/>
+                <w:u w:val="single"/>
+              </w:rPr>
+              <w:t>HPCDATAMGM-12</w:t>
+            </w:r>
+            <w:r>
+              <w:rPr>
+                <w:rFonts w:cstheme="minorHAnsi"/>
+                <w:color w:val="000000"/>
+                <w:sz w:val="28"/>
+                <w:szCs w:val="28"/>
+                <w:u w:val="single"/>
+              </w:rPr>
+              <w:t>32</w:t>
+            </w:r>
+            <w:r>
+              <w:rPr>
+                <w:rFonts w:cstheme="minorHAnsi"/>
+                <w:color w:val="000000"/>
+                <w:sz w:val="28"/>
+                <w:szCs w:val="28"/>
+                <w:u w:val="single"/>
+              </w:rPr>
+              <w:t>:</w:t>
+            </w:r>
+            <w:r>
+              <w:rPr>
+                <w:rFonts w:cstheme="minorHAnsi"/>
+                <w:color w:val="000000"/>
+                <w:sz w:val="28"/>
+                <w:szCs w:val="28"/>
+              </w:rPr>
+              <w:t xml:space="preserve"> </w:t>
+            </w:r>
+            <w:r>
+              <w:rPr>
+                <w:rFonts w:cstheme="minorHAnsi"/>
+                <w:color w:val="000000"/>
+                <w:sz w:val="28"/>
+                <w:szCs w:val="28"/>
+              </w:rPr>
+              <w:t xml:space="preserve">Fixed the issue of the Add Bookmark CLU returning an OK (201) response for a user Id that does not belong to an NIH A/D account, </w:t>
+            </w:r>
+            <w:r>
+              <w:rPr>
+                <w:rFonts w:cstheme="minorHAnsi"/>
+                <w:color w:val="000000"/>
+                <w:sz w:val="28"/>
+                <w:szCs w:val="28"/>
+              </w:rPr>
+              <w:t xml:space="preserve">even though </w:t>
+            </w:r>
+            <w:r>
+              <w:rPr>
+                <w:rFonts w:cstheme="minorHAnsi"/>
+                <w:color w:val="000000"/>
+                <w:sz w:val="28"/>
+                <w:szCs w:val="28"/>
+              </w:rPr>
+              <w:lastRenderedPageBreak/>
+              <w:t xml:space="preserve">the user was not created. </w:t>
+            </w:r>
+            <w:r>
+              <w:rPr>
+                <w:color w:val="000000"/>
+                <w:sz w:val="28"/>
+                <w:szCs w:val="28"/>
+              </w:rPr>
+              <w:t xml:space="preserve">For information on the Add Bookmark CLU command, </w:t>
+            </w:r>
+            <w:hyperlink r:id="rId11" w:history="1">
+              <w:r>
+                <w:rPr>
+                  <w:rStyle w:val="Hyperlink"/>
+                  <w:sz w:val="28"/>
+                  <w:szCs w:val="28"/>
+                </w:rPr>
+                <w:t>Adding a Bookmark and Permissions via the CLU</w:t>
+              </w:r>
+            </w:hyperlink>
+            <w:r>
+              <w:rPr>
+                <w:sz w:val="28"/>
+                <w:szCs w:val="28"/>
+              </w:rPr>
+              <w:t xml:space="preserve"> page.</w:t>
+            </w:r>
+          </w:p>
+          <w:p>
+            <w:pPr>
+              <w:rPr>
+                <w:color w:val="000000"/>
+                <w:sz w:val="28"/>
+                <w:szCs w:val="28"/>
+              </w:rPr>
+            </w:pPr>
+          </w:p>
+          <w:p>
+            <w:pPr>
+              <w:rPr>
+                <w:sz w:val="28"/>
+                <w:szCs w:val="28"/>
+              </w:rPr>
+            </w:pPr>
+            <w:r>
+              <w:rPr>
+                <w:rFonts w:cstheme="minorHAnsi"/>
+                <w:color w:val="000000"/>
+                <w:sz w:val="28"/>
+                <w:szCs w:val="28"/>
+                <w:u w:val="single"/>
+              </w:rPr>
+              <w:t>HPCDATAMGM-12</w:t>
+            </w:r>
+            <w:r>
+              <w:rPr>
+                <w:rFonts w:cstheme="minorHAnsi"/>
+                <w:color w:val="000000"/>
+                <w:sz w:val="28"/>
+                <w:szCs w:val="28"/>
+                <w:u w:val="single"/>
+              </w:rPr>
+              <w:t>59</w:t>
+            </w:r>
+            <w:r>
+              <w:rPr>
+                <w:rFonts w:cstheme="minorHAnsi"/>
+                <w:color w:val="000000"/>
+                <w:sz w:val="28"/>
+                <w:szCs w:val="28"/>
+              </w:rPr>
+              <w:t xml:space="preserve">: </w:t>
+            </w:r>
+            <w:r>
+              <w:rPr>
+                <w:rFonts w:cstheme="minorHAnsi"/>
+                <w:color w:val="000000"/>
+                <w:sz w:val="28"/>
+                <w:szCs w:val="28"/>
+              </w:rPr>
+              <w:t>Fixed issue of t</w:t>
+            </w:r>
+            <w:r>
+              <w:rPr>
+                <w:rFonts w:cstheme="minorHAnsi"/>
+                <w:color w:val="000000"/>
+                <w:sz w:val="28"/>
+                <w:szCs w:val="28"/>
+              </w:rPr>
+              <w:t xml:space="preserve">he Cancel </w:t>
+            </w:r>
+            <w:r>
+              <w:rPr>
+                <w:rFonts w:cstheme="minorHAnsi"/>
+                <w:color w:val="000000"/>
+                <w:sz w:val="28"/>
+                <w:szCs w:val="28"/>
+              </w:rPr>
+              <w:t xml:space="preserve">Collection </w:t>
+            </w:r>
+            <w:r>
+              <w:rPr>
+                <w:rFonts w:cstheme="minorHAnsi"/>
+                <w:color w:val="000000"/>
+                <w:sz w:val="28"/>
+                <w:szCs w:val="28"/>
+              </w:rPr>
+              <w:t>Download API tak</w:t>
+            </w:r>
+            <w:r>
+              <w:rPr>
+                <w:rFonts w:cstheme="minorHAnsi"/>
+                <w:color w:val="000000"/>
+                <w:sz w:val="28"/>
+                <w:szCs w:val="28"/>
+              </w:rPr>
+              <w:t>ing</w:t>
+            </w:r>
+            <w:r>
+              <w:rPr>
+                <w:rFonts w:cstheme="minorHAnsi"/>
+                <w:color w:val="000000"/>
+                <w:sz w:val="28"/>
+                <w:szCs w:val="28"/>
+              </w:rPr>
+              <w:t xml:space="preserve"> a long time </w:t>
+            </w:r>
+            <w:r>
+              <w:rPr>
+                <w:rFonts w:cstheme="minorHAnsi"/>
+                <w:color w:val="000000"/>
+                <w:sz w:val="28"/>
+                <w:szCs w:val="28"/>
+              </w:rPr>
+              <w:t xml:space="preserve">to </w:t>
+            </w:r>
+            <w:r>
+              <w:rPr>
+                <w:rFonts w:cstheme="minorHAnsi"/>
+                <w:color w:val="000000"/>
+                <w:sz w:val="28"/>
+                <w:szCs w:val="28"/>
+              </w:rPr>
+              <w:t xml:space="preserve">remove the </w:t>
+            </w:r>
+            <w:r>
+              <w:rPr>
+                <w:rFonts w:cstheme="minorHAnsi"/>
+                <w:color w:val="000000"/>
+                <w:sz w:val="28"/>
+                <w:szCs w:val="28"/>
+              </w:rPr>
+              <w:t xml:space="preserve">download </w:t>
+            </w:r>
+            <w:r>
+              <w:rPr>
+                <w:rFonts w:cstheme="minorHAnsi"/>
+                <w:color w:val="000000"/>
+                <w:sz w:val="28"/>
+                <w:szCs w:val="28"/>
+              </w:rPr>
+              <w:t>request from the download queue</w:t>
+            </w:r>
+            <w:r>
+              <w:rPr>
+                <w:sz w:val="28"/>
+                <w:szCs w:val="28"/>
+              </w:rPr>
+              <w:t>.</w:t>
+            </w:r>
+          </w:p>
+          <w:p/>
+          <w:p/>
+          <w:p>
+            <w:pPr>
+              <w:rPr>
+                <w:rFonts w:cstheme="minorHAnsi"/>
+                <w:color w:val="000000"/>
+                <w:sz w:val="28"/>
+                <w:szCs w:val="28"/>
+              </w:rPr>
+            </w:pPr>
+            <w:r>
+              <w:rPr>
+                <w:rFonts w:cstheme="minorHAnsi"/>
+                <w:color w:val="000000"/>
+                <w:sz w:val="28"/>
+                <w:szCs w:val="28"/>
+              </w:rPr>
+              <w:t xml:space="preserve"> </w:t>
+            </w:r>
+          </w:p>
+          <w:p>
+            <w:pPr>
+              <w:rPr>
+                <w:b/>
+                <w:bCs/>
+                <w:sz w:val="28"/>
+                <w:szCs w:val="28"/>
+              </w:rPr>
+            </w:pPr>
+            <w:r>
+              <w:rPr>
+                <w:b/>
+                <w:bCs/>
+                <w:sz w:val="28"/>
+                <w:szCs w:val="28"/>
+                <w:u w:val="single"/>
+              </w:rPr>
+              <w:t>Operational</w:t>
+            </w:r>
+            <w:r>
+              <w:rPr>
+                <w:b/>
+                <w:bCs/>
+                <w:sz w:val="28"/>
+                <w:szCs w:val="28"/>
+                <w:u w:val="single"/>
+              </w:rPr>
+              <w:t>/Performance</w:t>
+            </w:r>
+            <w:r>
+              <w:rPr>
+                <w:b/>
+                <w:bCs/>
+                <w:sz w:val="28"/>
+                <w:szCs w:val="28"/>
+                <w:u w:val="single"/>
+              </w:rPr>
+              <w:t xml:space="preserve"> </w:t>
+            </w:r>
+            <w:r>
+              <w:rPr>
+                <w:b/>
+                <w:bCs/>
+                <w:sz w:val="28"/>
+                <w:szCs w:val="28"/>
+                <w:u w:val="single"/>
+              </w:rPr>
+              <w:t>Improvements</w:t>
+            </w:r>
+            <w:r>
+              <w:rPr>
+                <w:b/>
+                <w:bCs/>
+                <w:sz w:val="28"/>
+                <w:szCs w:val="28"/>
+                <w:u w:val="single"/>
+              </w:rPr>
+              <w:t>:</w:t>
+            </w:r>
+          </w:p>
+          <w:p>
+            <w:pPr>
+              <w:rPr>
+                <w:b/>
+                <w:bCs/>
+                <w:sz w:val="28"/>
+                <w:szCs w:val="28"/>
+              </w:rPr>
+            </w:pPr>
+          </w:p>
+          <w:p>
+            <w:pPr>
+              <w:rPr>
+                <w:sz w:val="28"/>
+                <w:szCs w:val="28"/>
+              </w:rPr>
+            </w:pPr>
+            <w:r>
+              <w:rPr>
+                <w:sz w:val="28"/>
+                <w:szCs w:val="28"/>
+              </w:rPr>
+              <w:t xml:space="preserve">HPCDATAMGM-1262:  </w:t>
+            </w:r>
+            <w:r>
+              <w:rPr>
+                <w:sz w:val="28"/>
+                <w:szCs w:val="28"/>
+              </w:rPr>
+              <w:t xml:space="preserve">Fixed issue with </w:t>
+            </w:r>
+            <w:r>
+              <w:rPr>
+                <w:sz w:val="28"/>
+                <w:szCs w:val="28"/>
+              </w:rPr>
+              <w:t>pre-signed URL upload</w:t>
+            </w:r>
+            <w:r>
+              <w:rPr>
+                <w:sz w:val="28"/>
+                <w:szCs w:val="28"/>
+              </w:rPr>
+              <w:t xml:space="preserve">s taking a long time to </w:t>
+            </w:r>
+            <w:r>
+              <w:rPr>
+                <w:sz w:val="28"/>
+                <w:szCs w:val="28"/>
+              </w:rPr>
+              <w:t>record</w:t>
+            </w:r>
+            <w:r>
+              <w:rPr>
+                <w:sz w:val="28"/>
+                <w:szCs w:val="28"/>
+              </w:rPr>
+              <w:t xml:space="preserve"> completion</w:t>
+            </w:r>
+            <w:r>
+              <w:rPr>
+                <w:sz w:val="28"/>
+                <w:szCs w:val="28"/>
+              </w:rPr>
+              <w:t xml:space="preserve"> on </w:t>
+            </w:r>
+            <w:proofErr w:type="spellStart"/>
+            <w:r>
+              <w:rPr>
+                <w:sz w:val="28"/>
+                <w:szCs w:val="28"/>
+              </w:rPr>
+              <w:t>Cloudian</w:t>
+            </w:r>
+            <w:proofErr w:type="spellEnd"/>
+            <w:r>
+              <w:rPr>
+                <w:sz w:val="28"/>
+                <w:szCs w:val="28"/>
+              </w:rPr>
+              <w:t>, even though the file was already uploaded.</w:t>
+            </w:r>
+            <w:r>
+              <w:rPr>
+                <w:sz w:val="28"/>
+                <w:szCs w:val="28"/>
+              </w:rPr>
+              <w:t xml:space="preserve"> This was occurring on about 50% of the transactions.</w:t>
+            </w:r>
+          </w:p>
+          <w:p>
+            <w:pPr>
+              <w:rPr>
+                <w:sz w:val="28"/>
+                <w:szCs w:val="28"/>
+              </w:rPr>
+            </w:pPr>
             <w:bookmarkStart w:id="0" w:name="_GoBack"/>
             <w:bookmarkEnd w:id="0"/>
-            <w:r>
-              <w:rPr>
-                <w:rFonts w:cstheme="minorHAnsi"/>
-                <w:color w:val="000000"/>
+          </w:p>
+          <w:p>
+            <w:pPr>
+              <w:rPr>
+                <w:sz w:val="28"/>
+                <w:szCs w:val="28"/>
+              </w:rPr>
+            </w:pPr>
+            <w:r>
+              <w:rPr>
                 <w:sz w:val="28"/>
                 <w:szCs w:val="28"/>
                 <w:u w:val="single"/>
               </w:rPr>
-              <w:t>HPCDAMAMGM-12</w:t>
-            </w:r>
-            <w:r>
-              <w:rPr>
-                <w:rFonts w:cstheme="minorHAnsi"/>
-                <w:color w:val="000000"/>
+              <w:t>HPCDATAMGM-1</w:t>
+            </w:r>
+            <w:r>
+              <w:rPr>
                 <w:sz w:val="28"/>
                 <w:szCs w:val="28"/>
                 <w:u w:val="single"/>
               </w:rPr>
-              <w:t>04</w:t>
-            </w:r>
-            <w:r>
-              <w:rPr>
-                <w:rFonts w:cstheme="minorHAnsi"/>
-                <w:color w:val="000000"/>
-                <w:sz w:val="28"/>
-                <w:szCs w:val="28"/>
-              </w:rPr>
-              <w:t xml:space="preserve">: </w:t>
-            </w:r>
-            <w:r>
-              <w:rPr>
-                <w:rFonts w:cstheme="minorHAnsi"/>
-                <w:color w:val="000000"/>
-                <w:sz w:val="28"/>
-                <w:szCs w:val="28"/>
-              </w:rPr>
-              <w:t xml:space="preserve">Added URL in the usage </w:t>
-            </w:r>
-            <w:r>
-              <w:rPr>
-                <w:rFonts w:cstheme="minorHAnsi"/>
-                <w:color w:val="000000"/>
-                <w:sz w:val="28"/>
-                <w:szCs w:val="28"/>
-              </w:rPr>
-              <w:t>information</w:t>
-            </w:r>
-            <w:r>
-              <w:rPr>
-                <w:rFonts w:cstheme="minorHAnsi"/>
-                <w:color w:val="000000"/>
-                <w:sz w:val="28"/>
-                <w:szCs w:val="28"/>
-              </w:rPr>
-              <w:t xml:space="preserve"> of a CLU command to provide </w:t>
-            </w:r>
-            <w:r>
-              <w:rPr>
-                <w:rFonts w:cstheme="minorHAnsi"/>
-                <w:color w:val="000000"/>
-                <w:sz w:val="28"/>
-                <w:szCs w:val="28"/>
-              </w:rPr>
-              <w:t xml:space="preserve">a pointer to </w:t>
-            </w:r>
-            <w:r>
-              <w:rPr>
-                <w:rFonts w:cstheme="minorHAnsi"/>
-                <w:color w:val="000000"/>
-                <w:sz w:val="28"/>
-                <w:szCs w:val="28"/>
-              </w:rPr>
-              <w:t>detailed information. This URL will point to the</w:t>
-            </w:r>
-            <w:r>
-              <w:rPr>
-                <w:sz w:val="28"/>
-                <w:szCs w:val="28"/>
-              </w:rPr>
-              <w:t xml:space="preserve"> corresponding DME User Guide wiki page</w:t>
-            </w:r>
-            <w:r>
-              <w:rPr>
-                <w:sz w:val="28"/>
-                <w:szCs w:val="28"/>
-              </w:rPr>
-              <w:t xml:space="preserve"> and will b</w:t>
-            </w:r>
-            <w:r>
-              <w:rPr>
-                <w:sz w:val="28"/>
-                <w:szCs w:val="28"/>
-              </w:rPr>
-              <w:t>e present at the end</w:t>
-            </w:r>
-            <w:r>
-              <w:rPr>
-                <w:sz w:val="28"/>
-                <w:szCs w:val="28"/>
-              </w:rPr>
-              <w:t xml:space="preserve"> of the usage info</w:t>
-            </w:r>
-            <w:r>
-              <w:rPr>
-                <w:sz w:val="28"/>
-                <w:szCs w:val="28"/>
-              </w:rPr>
-              <w:t>rmation that is displayed</w:t>
-            </w:r>
-            <w:r>
-              <w:rPr>
-                <w:sz w:val="28"/>
-                <w:szCs w:val="28"/>
-              </w:rPr>
-              <w:t xml:space="preserve"> when the user types the name of the </w:t>
-            </w:r>
-            <w:r>
-              <w:rPr>
-                <w:sz w:val="28"/>
-                <w:szCs w:val="28"/>
-              </w:rPr>
-              <w:t>CLU</w:t>
-            </w:r>
-            <w:r>
-              <w:rPr>
-                <w:sz w:val="28"/>
-                <w:szCs w:val="28"/>
-              </w:rPr>
-              <w:t xml:space="preserve"> command</w:t>
-            </w:r>
-            <w:r>
-              <w:rPr>
-                <w:sz w:val="28"/>
-                <w:szCs w:val="28"/>
-              </w:rPr>
-              <w:t>.</w:t>
-            </w:r>
-          </w:p>
-          <w:p>
-            <w:pPr>
-              <w:rPr>
-                <w:rFonts w:cstheme="minorHAnsi"/>
-                <w:color w:val="000000"/>
-                <w:sz w:val="28"/>
-                <w:szCs w:val="28"/>
-              </w:rPr>
-            </w:pPr>
-          </w:p>
-          <w:p>
-            <w:r>
-              <w:rPr>
-                <w:rFonts w:cstheme="minorHAnsi"/>
-                <w:color w:val="000000"/>
+              <w:t>257</w:t>
+            </w:r>
+            <w:r>
+              <w:rPr>
                 <w:sz w:val="28"/>
                 <w:szCs w:val="28"/>
                 <w:u w:val="single"/>
               </w:rPr>
-              <w:t>HPCDATAMGM-12</w:t>
-            </w:r>
-            <w:r>
-              <w:rPr>
-                <w:rFonts w:cstheme="minorHAnsi"/>
-                <w:color w:val="000000"/>
+              <w:t>:</w:t>
+            </w:r>
+            <w:r>
+              <w:rPr>
+                <w:sz w:val="28"/>
+                <w:szCs w:val="28"/>
+              </w:rPr>
+              <w:t xml:space="preserve"> </w:t>
+            </w:r>
+            <w:r>
+              <w:rPr>
+                <w:sz w:val="28"/>
+                <w:szCs w:val="28"/>
+              </w:rPr>
+              <w:t>Added system configuration to limit file size for synchronous downloads and uploads. This is currently configured to 5GB</w:t>
+            </w:r>
+            <w:r>
+              <w:rPr>
+                <w:sz w:val="28"/>
+                <w:szCs w:val="28"/>
+              </w:rPr>
+              <w:t xml:space="preserve">. </w:t>
+            </w:r>
+          </w:p>
+          <w:p>
+            <w:pPr>
+              <w:rPr>
+                <w:rFonts w:cstheme="minorHAnsi"/>
+                <w:sz w:val="28"/>
+                <w:szCs w:val="28"/>
+              </w:rPr>
+            </w:pPr>
+          </w:p>
+          <w:p>
+            <w:pPr>
+              <w:rPr>
                 <w:sz w:val="28"/>
                 <w:szCs w:val="28"/>
                 <w:u w:val="single"/>
               </w:rPr>
-              <w:t>32</w:t>
-            </w:r>
-            <w:r>
-              <w:rPr>
-                <w:rFonts w:cstheme="minorHAnsi"/>
-                <w:color w:val="000000"/>
-                <w:sz w:val="28"/>
-                <w:szCs w:val="28"/>
-                <w:u w:val="single"/>
-              </w:rPr>
-              <w:t>:</w:t>
-            </w:r>
-            <w:r>
-              <w:rPr>
-                <w:rFonts w:cstheme="minorHAnsi"/>
-                <w:color w:val="000000"/>
+            </w:pPr>
+          </w:p>
+          <w:p>
+            <w:pPr>
+              <w:rPr>
+                <w:rFonts w:cstheme="minorHAnsi"/>
+                <w:sz w:val="28"/>
+                <w:szCs w:val="28"/>
+              </w:rPr>
+            </w:pPr>
+          </w:p>
+          <w:p>
+            <w:pPr>
+              <w:rPr>
+                <w:rFonts w:cstheme="minorHAnsi"/>
+                <w:sz w:val="28"/>
+                <w:szCs w:val="28"/>
+              </w:rPr>
+            </w:pPr>
+            <w:r>
+              <w:rPr>
+                <w:rFonts w:cstheme="minorHAnsi"/>
+                <w:sz w:val="28"/>
+                <w:szCs w:val="28"/>
+              </w:rPr>
+              <w:t>==============================================================</w:t>
+            </w:r>
+          </w:p>
+          <w:p>
+            <w:pPr>
+              <w:rPr>
+                <w:rFonts w:cstheme="minorHAnsi"/>
+                <w:b/>
+                <w:sz w:val="28"/>
+                <w:szCs w:val="28"/>
+              </w:rPr>
+            </w:pPr>
+            <w:r>
+              <w:rPr>
+                <w:rFonts w:cstheme="minorHAnsi"/>
+                <w:b/>
+                <w:sz w:val="28"/>
+                <w:szCs w:val="28"/>
+              </w:rPr>
+              <w:t>                   </w:t>
+            </w:r>
+            <w:r>
+              <w:rPr>
+                <w:rFonts w:cstheme="minorHAnsi"/>
+                <w:b/>
+                <w:sz w:val="28"/>
+                <w:szCs w:val="28"/>
+              </w:rPr>
+              <w:t>4</w:t>
+            </w:r>
+            <w:r>
+              <w:rPr>
+                <w:rFonts w:cstheme="minorHAnsi"/>
+                <w:b/>
+                <w:sz w:val="28"/>
+                <w:szCs w:val="28"/>
+              </w:rPr>
+              <w:t>.0 Bug Reports and Support</w:t>
+            </w:r>
+          </w:p>
+          <w:p>
+            <w:pPr>
+              <w:rPr>
+                <w:rFonts w:cstheme="minorHAnsi"/>
+                <w:sz w:val="28"/>
+                <w:szCs w:val="28"/>
+              </w:rPr>
+            </w:pPr>
+            <w:r>
+              <w:rPr>
+                <w:rFonts w:cstheme="minorHAnsi"/>
+                <w:sz w:val="28"/>
+                <w:szCs w:val="28"/>
+              </w:rPr>
+              <w:t>==============================================================</w:t>
+            </w:r>
+          </w:p>
+          <w:p>
+            <w:pPr>
+              <w:rPr>
+                <w:rFonts w:cstheme="minorHAnsi"/>
+                <w:sz w:val="28"/>
+                <w:szCs w:val="28"/>
+              </w:rPr>
+            </w:pPr>
+          </w:p>
+          <w:p>
+            <w:pPr>
+              <w:rPr>
+                <w:rFonts w:cstheme="minorHAnsi"/>
+                <w:sz w:val="28"/>
+                <w:szCs w:val="28"/>
+              </w:rPr>
+            </w:pPr>
+            <w:r>
+              <w:rPr>
+                <w:rFonts w:cstheme="minorHAnsi"/>
+                <w:sz w:val="28"/>
+                <w:szCs w:val="28"/>
+              </w:rPr>
+              <w:t xml:space="preserve">For issues, questions or suggestions, </w:t>
+            </w:r>
+            <w:r>
+              <w:rPr>
+                <w:rFonts w:cstheme="minorHAnsi"/>
+                <w:sz w:val="28"/>
+                <w:szCs w:val="28"/>
+              </w:rPr>
+              <w:t>contact</w:t>
+            </w:r>
+            <w:r>
+              <w:rPr>
+                <w:rFonts w:cstheme="minorHAnsi"/>
+                <w:sz w:val="28"/>
+                <w:szCs w:val="28"/>
+              </w:rPr>
+              <w:t xml:space="preserve"> ncidatavault@nih.gov</w:t>
+            </w:r>
+            <w:r>
+              <w:rPr>
+                <w:rFonts w:cstheme="minorHAnsi"/>
                 <w:sz w:val="28"/>
                 <w:szCs w:val="28"/>
               </w:rPr>
               <w:t xml:space="preserve"> </w:t>
             </w:r>
-            <w:r>
-              <w:rPr>
-                <w:rFonts w:cstheme="minorHAnsi"/>
-                <w:color w:val="000000"/>
-                <w:sz w:val="28"/>
-                <w:szCs w:val="28"/>
-              </w:rPr>
-              <w:t xml:space="preserve">Fixed the issue of the Add Bookmark CLU returning an OK (201) response for a user Id that does not belong to an NIH A/D account, </w:t>
-            </w:r>
-            <w:r>
-              <w:rPr>
-                <w:rFonts w:cstheme="minorHAnsi"/>
-                <w:color w:val="000000"/>
-                <w:sz w:val="28"/>
-                <w:szCs w:val="28"/>
-              </w:rPr>
-              <w:t xml:space="preserve">even though </w:t>
-            </w:r>
-            <w:r>
-              <w:rPr>
-                <w:rFonts w:cstheme="minorHAnsi"/>
-                <w:color w:val="000000"/>
-                <w:sz w:val="28"/>
-                <w:szCs w:val="28"/>
-              </w:rPr>
-              <w:lastRenderedPageBreak/>
-              <w:t xml:space="preserve">the user was not created. </w:t>
-            </w:r>
-            <w:r>
-              <w:rPr>
-                <w:color w:val="000000"/>
-                <w:sz w:val="28"/>
-                <w:szCs w:val="28"/>
-              </w:rPr>
-              <w:t xml:space="preserve">For information on the Add Bookmark CLU command, </w:t>
-            </w:r>
-            <w:r>
-              <w:rPr>
-                <w:sz w:val="28"/>
-                <w:szCs w:val="28"/>
-              </w:rPr>
-              <w:fldChar w:fldCharType="begin"/>
-            </w:r>
-            <w:r>
-              <w:rPr>
-                <w:sz w:val="28"/>
-                <w:szCs w:val="28"/>
-              </w:rPr>
-              <w:instrText>HYPERLINK "https://wiki.nci.nih.gov/display/DMEdoc/Adding+a+Bookmark+and+Permissions+via+the+CLU"</w:instrText>
-            </w:r>
-            <w:r>
-              <w:rPr>
-                <w:sz w:val="28"/>
-                <w:szCs w:val="28"/>
-              </w:rPr>
-            </w:r>
-            <w:r>
-              <w:rPr>
-                <w:sz w:val="28"/>
-                <w:szCs w:val="28"/>
-              </w:rPr>
-              <w:fldChar w:fldCharType="separate"/>
-            </w:r>
-            <w:r>
-              <w:rPr>
-                <w:rStyle w:val="Hyperlink"/>
-                <w:sz w:val="28"/>
-                <w:szCs w:val="28"/>
-              </w:rPr>
-              <w:t>Adding a B</w:t>
-            </w:r>
-            <w:r>
-              <w:rPr>
-                <w:rStyle w:val="Hyperlink"/>
-                <w:sz w:val="28"/>
-                <w:szCs w:val="28"/>
-              </w:rPr>
-              <w:t>o</w:t>
-            </w:r>
-            <w:r>
-              <w:rPr>
-                <w:rStyle w:val="Hyperlink"/>
-                <w:sz w:val="28"/>
-                <w:szCs w:val="28"/>
-              </w:rPr>
-              <w:t>okmark and Permissions via the CLU</w:t>
-            </w:r>
-            <w:r>
-              <w:rPr>
-                <w:sz w:val="28"/>
-                <w:szCs w:val="28"/>
-              </w:rPr>
-              <w:fldChar w:fldCharType="end"/>
-            </w:r>
-            <w:r>
-              <w:rPr>
-                <w:sz w:val="28"/>
-                <w:szCs w:val="28"/>
-              </w:rPr>
-              <w:t xml:space="preserve"> page.</w:t>
-            </w:r>
-          </w:p>
-          <w:p>
-            <w:pPr>
-              <w:rPr>
-                <w:color w:val="000000"/>
-                <w:sz w:val="28"/>
-                <w:szCs w:val="28"/>
-              </w:rPr>
-            </w:pPr>
-          </w:p>
-          <w:p>
-            <w:pPr>
-              <w:rPr>
-                <w:sz w:val="28"/>
-                <w:szCs w:val="28"/>
-              </w:rPr>
-            </w:pPr>
-            <w:r>
-              <w:rPr>
-                <w:rFonts w:cstheme="minorHAnsi"/>
-                <w:color w:val="000000"/>
-                <w:sz w:val="28"/>
-                <w:szCs w:val="28"/>
-                <w:u w:val="single"/>
-              </w:rPr>
-              <w:t>HPCDATAMGM-12</w:t>
-            </w:r>
-            <w:r>
-              <w:rPr>
-                <w:rFonts w:cstheme="minorHAnsi"/>
-                <w:color w:val="000000"/>
-                <w:sz w:val="28"/>
-                <w:szCs w:val="28"/>
-                <w:u w:val="single"/>
-              </w:rPr>
-              <w:t>59</w:t>
-            </w:r>
-            <w:r>
-              <w:rPr>
-                <w:rFonts w:cstheme="minorHAnsi"/>
-                <w:color w:val="000000"/>
-                <w:sz w:val="28"/>
-                <w:szCs w:val="28"/>
-              </w:rPr>
-              <w:t xml:space="preserve">: </w:t>
-            </w:r>
-            <w:r>
-              <w:rPr>
-                <w:rFonts w:cstheme="minorHAnsi"/>
-                <w:color w:val="000000"/>
-                <w:sz w:val="28"/>
-                <w:szCs w:val="28"/>
-              </w:rPr>
-              <w:t>Fixed issue of t</w:t>
-            </w:r>
-            <w:r>
-              <w:rPr>
-                <w:rFonts w:cstheme="minorHAnsi"/>
-                <w:color w:val="000000"/>
-                <w:sz w:val="28"/>
-                <w:szCs w:val="28"/>
-              </w:rPr>
-              <w:t xml:space="preserve">he Cancel </w:t>
-            </w:r>
-            <w:r>
-              <w:rPr>
-                <w:rFonts w:cstheme="minorHAnsi"/>
-                <w:color w:val="000000"/>
-                <w:sz w:val="28"/>
-                <w:szCs w:val="28"/>
-              </w:rPr>
-              <w:t xml:space="preserve">Collection </w:t>
-            </w:r>
-            <w:r>
-              <w:rPr>
-                <w:rFonts w:cstheme="minorHAnsi"/>
-                <w:color w:val="000000"/>
-                <w:sz w:val="28"/>
-                <w:szCs w:val="28"/>
-              </w:rPr>
-              <w:t>Download API tak</w:t>
-            </w:r>
-            <w:r>
-              <w:rPr>
-                <w:rFonts w:cstheme="minorHAnsi"/>
-                <w:color w:val="000000"/>
-                <w:sz w:val="28"/>
-                <w:szCs w:val="28"/>
-              </w:rPr>
-              <w:t>ing</w:t>
-            </w:r>
-            <w:r>
-              <w:rPr>
-                <w:rFonts w:cstheme="minorHAnsi"/>
-                <w:color w:val="000000"/>
-                <w:sz w:val="28"/>
-                <w:szCs w:val="28"/>
-              </w:rPr>
-              <w:t xml:space="preserve"> a long time </w:t>
-            </w:r>
-            <w:r>
-              <w:rPr>
-                <w:rFonts w:cstheme="minorHAnsi"/>
-                <w:color w:val="000000"/>
-                <w:sz w:val="28"/>
-                <w:szCs w:val="28"/>
-              </w:rPr>
-              <w:t xml:space="preserve">to </w:t>
-            </w:r>
-            <w:r>
-              <w:rPr>
-                <w:rFonts w:cstheme="minorHAnsi"/>
-                <w:color w:val="000000"/>
-                <w:sz w:val="28"/>
-                <w:szCs w:val="28"/>
-              </w:rPr>
-              <w:t xml:space="preserve">remove the </w:t>
-            </w:r>
-            <w:r>
-              <w:rPr>
-                <w:rFonts w:cstheme="minorHAnsi"/>
-                <w:color w:val="000000"/>
-                <w:sz w:val="28"/>
-                <w:szCs w:val="28"/>
-              </w:rPr>
-              <w:t xml:space="preserve">download </w:t>
-            </w:r>
-            <w:r>
-              <w:rPr>
-                <w:rFonts w:cstheme="minorHAnsi"/>
-                <w:color w:val="000000"/>
-                <w:sz w:val="28"/>
-                <w:szCs w:val="28"/>
-              </w:rPr>
-              <w:t>request from the download queue</w:t>
-            </w:r>
-            <w:r>
-              <w:rPr>
-                <w:sz w:val="28"/>
-                <w:szCs w:val="28"/>
-              </w:rPr>
-              <w:t>.</w:t>
-            </w:r>
-          </w:p>
-          <w:p/>
-          <w:p/>
-          <w:p>
-            <w:pPr>
-              <w:rPr>
-                <w:rFonts w:cstheme="minorHAnsi"/>
-                <w:color w:val="000000"/>
-                <w:sz w:val="28"/>
-                <w:szCs w:val="28"/>
-              </w:rPr>
-            </w:pPr>
-            <w:r>
-              <w:rPr>
-                <w:rFonts w:cstheme="minorHAnsi"/>
-                <w:color w:val="000000"/>
-                <w:sz w:val="28"/>
-                <w:szCs w:val="28"/>
-              </w:rPr>
-              <w:t xml:space="preserve"> </w:t>
-            </w:r>
-          </w:p>
-          <w:p>
-            <w:pPr>
-              <w:rPr>
+          </w:p>
+          <w:p>
+            <w:pPr>
+              <w:rPr>
+                <w:rFonts w:cstheme="minorHAnsi"/>
+                <w:sz w:val="28"/>
+                <w:szCs w:val="28"/>
+              </w:rPr>
+            </w:pPr>
+          </w:p>
+          <w:p>
+            <w:pPr>
+              <w:rPr>
+                <w:rFonts w:cstheme="minorHAnsi"/>
+                <w:sz w:val="28"/>
+                <w:szCs w:val="28"/>
+              </w:rPr>
+            </w:pPr>
+            <w:r>
+              <w:rPr>
+                <w:rFonts w:cstheme="minorHAnsi"/>
+                <w:sz w:val="28"/>
+                <w:szCs w:val="28"/>
+              </w:rPr>
+              <w:t>==============================================================</w:t>
+            </w:r>
+          </w:p>
+          <w:p>
+            <w:pPr>
+              <w:rPr>
+                <w:rFonts w:cstheme="minorHAnsi"/>
                 <w:b/>
-                <w:bCs/>
-                <w:sz w:val="28"/>
-                <w:szCs w:val="28"/>
-              </w:rPr>
-            </w:pPr>
-            <w:r>
-              <w:rPr>
+                <w:sz w:val="28"/>
+                <w:szCs w:val="28"/>
+              </w:rPr>
+            </w:pPr>
+            <w:r>
+              <w:rPr>
+                <w:rFonts w:cstheme="minorHAnsi"/>
                 <w:b/>
-                <w:bCs/>
-                <w:sz w:val="28"/>
-                <w:szCs w:val="28"/>
-                <w:u w:val="single"/>
-              </w:rPr>
-              <w:t>Operational</w:t>
-            </w:r>
-            <w:r>
-              <w:rPr>
+                <w:sz w:val="28"/>
+                <w:szCs w:val="28"/>
+              </w:rPr>
+              <w:t>                        </w:t>
+            </w:r>
+            <w:r>
+              <w:rPr>
+                <w:rFonts w:cstheme="minorHAnsi"/>
                 <w:b/>
-                <w:bCs/>
-                <w:sz w:val="28"/>
-                <w:szCs w:val="28"/>
-                <w:u w:val="single"/>
-              </w:rPr>
-              <w:t>/Performance</w:t>
-            </w:r>
-            <w:r>
-              <w:rPr>
+                <w:sz w:val="28"/>
+                <w:szCs w:val="28"/>
+              </w:rPr>
+              <w:t>5</w:t>
+            </w:r>
+            <w:r>
+              <w:rPr>
+                <w:rFonts w:cstheme="minorHAnsi"/>
                 <w:b/>
-                <w:bCs/>
-                <w:sz w:val="28"/>
-                <w:szCs w:val="28"/>
-                <w:u w:val="single"/>
-              </w:rPr>
-              <w:t xml:space="preserve"> </w:t>
-            </w:r>
-            <w:r>
-              <w:rPr>
-                <w:b/>
-                <w:bCs/>
-                <w:sz w:val="28"/>
-                <w:szCs w:val="28"/>
-                <w:u w:val="single"/>
-              </w:rPr>
-              <w:t>Improvements</w:t>
-            </w:r>
-            <w:r>
-              <w:rPr>
-                <w:b/>
-                <w:bCs/>
-                <w:sz w:val="28"/>
-                <w:szCs w:val="28"/>
-                <w:u w:val="single"/>
-              </w:rPr>
-              <w:t>:</w:t>
-            </w:r>
-          </w:p>
-          <w:p>
-            <w:pPr>
-              <w:rPr>
-                <w:b/>
-                <w:bCs/>
-                <w:sz w:val="28"/>
-                <w:szCs w:val="28"/>
-              </w:rPr>
-            </w:pPr>
-          </w:p>
-          <w:p>
-            <w:pPr>
-              <w:rPr>
-                <w:sz w:val="28"/>
-                <w:szCs w:val="28"/>
-              </w:rPr>
-            </w:pPr>
-            <w:r>
-              <w:rPr>
-                <w:sz w:val="28"/>
-                <w:szCs w:val="28"/>
-              </w:rPr>
-              <w:t xml:space="preserve">HPCDATAMGM-1262:  </w:t>
-            </w:r>
-            <w:r>
-              <w:rPr>
-                <w:sz w:val="28"/>
-                <w:szCs w:val="28"/>
-              </w:rPr>
-              <w:t xml:space="preserve">Fixed issue with </w:t>
-            </w:r>
-            <w:r>
-              <w:rPr>
-                <w:sz w:val="28"/>
-                <w:szCs w:val="28"/>
-              </w:rPr>
-              <w:t>pre-signed URL upload</w:t>
-            </w:r>
-            <w:r>
-              <w:rPr>
-                <w:sz w:val="28"/>
-                <w:szCs w:val="28"/>
-              </w:rPr>
-              <w:t xml:space="preserve">s taking a long time to </w:t>
-            </w:r>
-            <w:r>
-              <w:rPr>
-                <w:sz w:val="28"/>
-                <w:szCs w:val="28"/>
-              </w:rPr>
-              <w:t>record</w:t>
-            </w:r>
-            <w:r>
-              <w:rPr>
-                <w:sz w:val="28"/>
-                <w:szCs w:val="28"/>
-              </w:rPr>
-              <w:t xml:space="preserve"> completion</w:t>
-            </w:r>
-            <w:r>
-              <w:rPr>
-                <w:sz w:val="28"/>
-                <w:szCs w:val="28"/>
-              </w:rPr>
-              <w:t xml:space="preserve"> on </w:t>
-            </w:r>
-            <w:proofErr w:type="spellStart"/>
-            <w:r>
-              <w:rPr>
-                <w:sz w:val="28"/>
-                <w:szCs w:val="28"/>
-              </w:rPr>
-              <w:t>Cloudian</w:t>
-            </w:r>
-            <w:proofErr w:type="spellEnd"/>
-            <w:r>
-              <w:rPr>
-                <w:sz w:val="28"/>
-                <w:szCs w:val="28"/>
-              </w:rPr>
-              <w:t>, even though the file was already uploaded.</w:t>
-            </w:r>
-            <w:r>
-              <w:rPr>
-                <w:sz w:val="28"/>
-                <w:szCs w:val="28"/>
-              </w:rPr>
-              <w:t xml:space="preserve"> This was occurring on about 50% of the transactions.</w:t>
-            </w:r>
-          </w:p>
-          <w:p>
-            <w:pPr>
-              <w:rPr>
-                <w:rFonts w:cstheme="minorHAnsi"/>
-                <w:color w:val="000000"/>
-                <w:sz w:val="28"/>
-                <w:szCs w:val="28"/>
-                <w:u w:val="single"/>
-              </w:rPr>
-            </w:pPr>
-          </w:p>
-          <w:p>
-            <w:pPr>
-              <w:rPr>
-                <w:rFonts w:cstheme="minorHAnsi"/>
-                <w:color w:val="000000"/>
-                <w:sz w:val="28"/>
-                <w:szCs w:val="28"/>
-              </w:rPr>
-            </w:pPr>
-            <w:r>
-              <w:rPr>
-                <w:rFonts w:cstheme="minorHAnsi"/>
-                <w:color w:val="000000"/>
-                <w:sz w:val="28"/>
-                <w:szCs w:val="28"/>
-                <w:u w:val="single"/>
-              </w:rPr>
-              <w:t>HPCDATAMGM-12</w:t>
-            </w:r>
-            <w:r>
-              <w:rPr>
-                <w:rFonts w:cstheme="minorHAnsi"/>
-                <w:color w:val="000000"/>
-                <w:sz w:val="28"/>
-                <w:szCs w:val="28"/>
-                <w:u w:val="single"/>
-              </w:rPr>
-              <w:t>55</w:t>
-            </w:r>
-            <w:r>
-              <w:rPr>
-                <w:rFonts w:cstheme="minorHAnsi"/>
-                <w:color w:val="000000"/>
-                <w:sz w:val="28"/>
-                <w:szCs w:val="28"/>
-                <w:u w:val="single"/>
-              </w:rPr>
-              <w:t xml:space="preserve">: </w:t>
-            </w:r>
-            <w:r>
-              <w:rPr>
-                <w:rFonts w:cstheme="minorHAnsi"/>
-                <w:color w:val="000000"/>
-                <w:sz w:val="28"/>
-                <w:szCs w:val="28"/>
-              </w:rPr>
-              <w:t>Added audit</w:t>
-            </w:r>
-            <w:r>
-              <w:rPr>
-                <w:rFonts w:cstheme="minorHAnsi"/>
-                <w:color w:val="000000"/>
-                <w:sz w:val="28"/>
-                <w:szCs w:val="28"/>
-              </w:rPr>
-              <w:t>ing of</w:t>
-            </w:r>
-            <w:r>
-              <w:rPr>
-                <w:rFonts w:cstheme="minorHAnsi"/>
-                <w:color w:val="000000"/>
-                <w:sz w:val="28"/>
-                <w:szCs w:val="28"/>
-              </w:rPr>
-              <w:t xml:space="preserve"> synchronous downloads in the Download Task Results table</w:t>
-            </w:r>
-            <w:r>
-              <w:rPr>
-                <w:rFonts w:cstheme="minorHAnsi"/>
-                <w:color w:val="000000"/>
-                <w:sz w:val="28"/>
-                <w:szCs w:val="28"/>
-              </w:rPr>
-              <w:t xml:space="preserve"> of the DME database</w:t>
-            </w:r>
-            <w:r>
-              <w:rPr>
-                <w:rFonts w:cstheme="minorHAnsi"/>
-                <w:color w:val="000000"/>
-                <w:sz w:val="28"/>
-                <w:szCs w:val="28"/>
-              </w:rPr>
-              <w:t>.</w:t>
-            </w:r>
-            <w:r>
-              <w:rPr>
-                <w:rFonts w:cstheme="minorHAnsi"/>
-                <w:color w:val="000000"/>
-                <w:sz w:val="28"/>
-                <w:szCs w:val="28"/>
-              </w:rPr>
-              <w:t xml:space="preserve"> </w:t>
-            </w:r>
-          </w:p>
-          <w:p>
-            <w:pPr>
-              <w:rPr>
-                <w:sz w:val="28"/>
-                <w:szCs w:val="28"/>
-              </w:rPr>
-            </w:pPr>
-            <w:r>
-              <w:rPr>
-                <w:sz w:val="28"/>
-                <w:szCs w:val="28"/>
-              </w:rPr>
-              <w:t xml:space="preserve"> </w:t>
-            </w:r>
-          </w:p>
-          <w:p>
-            <w:pPr>
-              <w:rPr>
-                <w:sz w:val="28"/>
-                <w:szCs w:val="28"/>
-              </w:rPr>
-            </w:pPr>
-            <w:r>
-              <w:rPr>
-                <w:sz w:val="28"/>
-                <w:szCs w:val="28"/>
-                <w:u w:val="single"/>
-              </w:rPr>
-              <w:t>HPCDATAMGM-1</w:t>
-            </w:r>
-            <w:r>
-              <w:rPr>
-                <w:sz w:val="28"/>
-                <w:szCs w:val="28"/>
-                <w:u w:val="single"/>
-              </w:rPr>
-              <w:t>257</w:t>
-            </w:r>
-            <w:r>
-              <w:rPr>
-                <w:sz w:val="28"/>
-                <w:szCs w:val="28"/>
-                <w:u w:val="single"/>
-              </w:rPr>
-              <w:t>:</w:t>
-            </w:r>
-            <w:r>
-              <w:rPr>
-                <w:sz w:val="28"/>
-                <w:szCs w:val="28"/>
-              </w:rPr>
-              <w:t xml:space="preserve"> </w:t>
-            </w:r>
-            <w:r>
-              <w:rPr>
-                <w:sz w:val="28"/>
-                <w:szCs w:val="28"/>
-              </w:rPr>
-              <w:t>Added system configuration to limit file size for synchronous downloads and uploads. This is currently configured to 5GB</w:t>
-            </w:r>
-            <w:r>
-              <w:rPr>
-                <w:sz w:val="28"/>
-                <w:szCs w:val="28"/>
-              </w:rPr>
-              <w:t xml:space="preserve">. </w:t>
-            </w:r>
-          </w:p>
-          <w:p>
-            <w:pPr>
-              <w:rPr>
-                <w:rFonts w:cstheme="minorHAnsi"/>
-                <w:sz w:val="28"/>
-                <w:szCs w:val="28"/>
-              </w:rPr>
-            </w:pPr>
-          </w:p>
-          <w:p>
-            <w:pPr>
-              <w:rPr>
-                <w:sz w:val="28"/>
-                <w:szCs w:val="28"/>
-                <w:u w:val="single"/>
-              </w:rPr>
-            </w:pPr>
-          </w:p>
-          <w:p>
-            <w:pPr>
-              <w:rPr>
-                <w:rFonts w:cstheme="minorHAnsi"/>
-                <w:sz w:val="28"/>
-                <w:szCs w:val="28"/>
-              </w:rPr>
-            </w:pPr>
+                <w:sz w:val="28"/>
+                <w:szCs w:val="28"/>
+              </w:rPr>
+              <w:t>.0 Documentation</w:t>
+            </w:r>
           </w:p>
           <w:p>
             <w:pPr>
@@ -3099,190 +3053,6 @@
             <w:pPr>
               <w:rPr>
                 <w:rFonts w:cstheme="minorHAnsi"/>
-                <w:b/>
-                <w:sz w:val="28"/>
-                <w:szCs w:val="28"/>
-              </w:rPr>
-            </w:pPr>
-            <w:r>
-              <w:rPr>
-                <w:rFonts w:cstheme="minorHAnsi"/>
-                <w:b/>
-                <w:sz w:val="28"/>
-                <w:szCs w:val="28"/>
-              </w:rPr>
-              <w:t>                   </w:t>
-            </w:r>
-            <w:r>
-              <w:rPr>
-                <w:rFonts w:cstheme="minorHAnsi"/>
-                <w:b/>
-                <w:sz w:val="28"/>
-                <w:szCs w:val="28"/>
-              </w:rPr>
-              <w:t>4</w:t>
-            </w:r>
-            <w:r>
-              <w:rPr>
-                <w:rFonts w:cstheme="minorHAnsi"/>
-                <w:b/>
-                <w:sz w:val="28"/>
-                <w:szCs w:val="28"/>
-              </w:rPr>
-              <w:t>.0 Bug Reports and Support</w:t>
-            </w:r>
-          </w:p>
-          <w:p>
-            <w:pPr>
-              <w:rPr>
-                <w:rFonts w:cstheme="minorHAnsi"/>
-                <w:sz w:val="28"/>
-                <w:szCs w:val="28"/>
-              </w:rPr>
-            </w:pPr>
-            <w:r>
-              <w:rPr>
-                <w:rFonts w:cstheme="minorHAnsi"/>
-                <w:sz w:val="28"/>
-                <w:szCs w:val="28"/>
-              </w:rPr>
-              <w:t>==============================================================</w:t>
-            </w:r>
-          </w:p>
-          <w:p>
-            <w:pPr>
-              <w:rPr>
-                <w:rFonts w:cstheme="minorHAnsi"/>
-                <w:sz w:val="28"/>
-                <w:szCs w:val="28"/>
-              </w:rPr>
-            </w:pPr>
-          </w:p>
-          <w:p>
-            <w:pPr>
-              <w:rPr>
-                <w:rFonts w:cstheme="minorHAnsi"/>
-                <w:sz w:val="28"/>
-                <w:szCs w:val="28"/>
-              </w:rPr>
-            </w:pPr>
-            <w:r>
-              <w:rPr>
-                <w:rFonts w:cstheme="minorHAnsi"/>
-                <w:sz w:val="28"/>
-                <w:szCs w:val="28"/>
-              </w:rPr>
-              <w:t xml:space="preserve">For issues, questions or suggestions, </w:t>
-            </w:r>
-            <w:r>
-              <w:rPr>
-                <w:rFonts w:cstheme="minorHAnsi"/>
-                <w:sz w:val="28"/>
-                <w:szCs w:val="28"/>
-              </w:rPr>
-              <w:t>contact</w:t>
-            </w:r>
-            <w:r>
-              <w:rPr>
-                <w:rFonts w:cstheme="minorHAnsi"/>
-                <w:sz w:val="28"/>
-                <w:szCs w:val="28"/>
-              </w:rPr>
-              <w:t xml:space="preserve"> ncidatavault@nih.gov</w:t>
-            </w:r>
-            <w:r>
-              <w:rPr>
-                <w:rFonts w:cstheme="minorHAnsi"/>
-                <w:sz w:val="28"/>
-                <w:szCs w:val="28"/>
-              </w:rPr>
-              <w:t xml:space="preserve"> </w:t>
-            </w:r>
-          </w:p>
-          <w:p>
-            <w:pPr>
-              <w:rPr>
-                <w:rFonts w:cstheme="minorHAnsi"/>
-                <w:sz w:val="28"/>
-                <w:szCs w:val="28"/>
-              </w:rPr>
-            </w:pPr>
-          </w:p>
-          <w:p>
-            <w:pPr>
-              <w:rPr>
-                <w:rFonts w:cstheme="minorHAnsi"/>
-                <w:sz w:val="28"/>
-                <w:szCs w:val="28"/>
-              </w:rPr>
-            </w:pPr>
-            <w:r>
-              <w:rPr>
-                <w:rFonts w:cstheme="minorHAnsi"/>
-                <w:sz w:val="28"/>
-                <w:szCs w:val="28"/>
-              </w:rPr>
-              <w:t>==============================================================</w:t>
-            </w:r>
-          </w:p>
-          <w:p>
-            <w:pPr>
-              <w:rPr>
-                <w:rFonts w:cstheme="minorHAnsi"/>
-                <w:b/>
-                <w:sz w:val="28"/>
-                <w:szCs w:val="28"/>
-              </w:rPr>
-            </w:pPr>
-            <w:r>
-              <w:rPr>
-                <w:rFonts w:cstheme="minorHAnsi"/>
-                <w:b/>
-                <w:sz w:val="28"/>
-                <w:szCs w:val="28"/>
-              </w:rPr>
-              <w:t>                        </w:t>
-            </w:r>
-            <w:r>
-              <w:rPr>
-                <w:rFonts w:cstheme="minorHAnsi"/>
-                <w:b/>
-                <w:sz w:val="28"/>
-                <w:szCs w:val="28"/>
-              </w:rPr>
-              <w:t>5</w:t>
-            </w:r>
-            <w:r>
-              <w:rPr>
-                <w:rFonts w:cstheme="minorHAnsi"/>
-                <w:b/>
-                <w:sz w:val="28"/>
-                <w:szCs w:val="28"/>
-              </w:rPr>
-              <w:t>.0 Documentation</w:t>
-            </w:r>
-          </w:p>
-          <w:p>
-            <w:pPr>
-              <w:rPr>
-                <w:rFonts w:cstheme="minorHAnsi"/>
-                <w:sz w:val="28"/>
-                <w:szCs w:val="28"/>
-              </w:rPr>
-            </w:pPr>
-            <w:r>
-              <w:rPr>
-                <w:rFonts w:cstheme="minorHAnsi"/>
-                <w:sz w:val="28"/>
-                <w:szCs w:val="28"/>
-              </w:rPr>
-              <w:t>==============================================================</w:t>
-            </w:r>
-          </w:p>
-          <w:p>
-            <w:pPr>
-              <w:rPr>
-                <w:rFonts w:cstheme="minorHAnsi"/>
                 <w:sz w:val="28"/>
                 <w:szCs w:val="28"/>
               </w:rPr>
@@ -3319,7 +3089,7 @@
               </w:rPr>
               <w:t xml:space="preserve">,  visit </w:t>
             </w:r>
-            <w:hyperlink r:id="rId10" w:history="1">
+            <w:hyperlink r:id="rId12" w:history="1">
               <w:r>
                 <w:rPr>
                   <w:rStyle w:val="Hyperlink"/>
@@ -3399,7 +3169,7 @@
                 <w:szCs w:val="28"/>
               </w:rPr>
             </w:pPr>
-            <w:hyperlink r:id="rId11" w:history="1">
+            <w:hyperlink r:id="rId13" w:history="1">
               <w:r>
                 <w:rPr>
                   <w:rStyle w:val="Hyperlink"/>
@@ -3434,7 +3204,6 @@
                 <w:sz w:val="28"/>
                 <w:szCs w:val="28"/>
               </w:rPr>
-              <w:lastRenderedPageBreak/>
               <w:t xml:space="preserve">Training related documentation and presentation </w:t>
             </w:r>
             <w:r>
@@ -3455,7 +3224,7 @@
                 <w:u w:val="single"/>
               </w:rPr>
             </w:pPr>
-            <w:hyperlink r:id="rId12" w:history="1">
+            <w:hyperlink r:id="rId14" w:history="1">
               <w:r>
                 <w:rPr>
                   <w:rStyle w:val="Hyperlink"/>
@@ -3491,6 +3260,7 @@
                 <w:sz w:val="28"/>
                 <w:szCs w:val="28"/>
               </w:rPr>
+              <w:lastRenderedPageBreak/>
               <w:t>==============================================================</w:t>
             </w:r>
           </w:p>
@@ -3640,7 +3410,7 @@
                 <w:szCs w:val="28"/>
               </w:rPr>
             </w:pPr>
-            <w:hyperlink r:id="rId13" w:history="1">
+            <w:hyperlink r:id="rId15" w:history="1">
               <w:r>
                 <w:rPr>
                   <w:rStyle w:val="Hyperlink"/>
@@ -3694,7 +3464,7 @@
                 <w:szCs w:val="28"/>
               </w:rPr>
             </w:pPr>
-            <w:hyperlink r:id="rId14" w:history="1">
+            <w:hyperlink r:id="rId16" w:history="1">
               <w:r>
                 <w:rPr>
                   <w:rStyle w:val="Hyperlink"/>
@@ -3740,7 +3510,7 @@
                 <w:szCs w:val="28"/>
               </w:rPr>
             </w:pPr>
-            <w:hyperlink r:id="rId15" w:history="1">
+            <w:hyperlink r:id="rId17" w:history="1">
               <w:r>
                 <w:rPr>
                   <w:rStyle w:val="Hyperlink"/>
@@ -3786,7 +3556,7 @@
                 <w:szCs w:val="28"/>
               </w:rPr>
             </w:pPr>
-            <w:hyperlink r:id="rId16" w:history="1">
+            <w:hyperlink r:id="rId18" w:history="1">
               <w:r>
                 <w:rPr>
                   <w:rStyle w:val="Hyperlink"/>
@@ -3848,7 +3618,7 @@
                 <w:szCs w:val="28"/>
               </w:rPr>
             </w:pPr>
-            <w:hyperlink r:id="rId17" w:history="1">
+            <w:hyperlink r:id="rId19" w:history="1">
               <w:r>
                 <w:rPr>
                   <w:rStyle w:val="Hyperlink"/>
@@ -3906,7 +3676,7 @@
                 <w:szCs w:val="28"/>
               </w:rPr>
             </w:pPr>
-            <w:hyperlink r:id="rId18" w:history="1">
+            <w:hyperlink r:id="rId20" w:history="1">
               <w:r>
                 <w:rPr>
                   <w:rStyle w:val="Hyperlink"/>

</xml_diff>